<commit_message>
Edited ALS - Test Case Document.docx and ALS - Test Cases.xlsx for Test scenarios and templates
</commit_message>
<xml_diff>
--- a/documentation/quality/ALS - Test Case Document.docx
+++ b/documentation/quality/ALS - Test Case Document.docx
@@ -12,8 +12,8 @@
           <w:sz w:val="52"/>
         </w:rPr>
       </w:pPr>
-      <w:bookmarkStart w:id="0" w:name="_Toc521978636"/>
-      <w:bookmarkStart w:id="1" w:name="_Toc523878296"/>
+      <w:bookmarkStart w:id="0" w:name="_Toc523878296"/>
+      <w:bookmarkStart w:id="1" w:name="_Toc521978636"/>
     </w:p>
     <w:p>
       <w:pPr>
@@ -61,7 +61,6 @@
         <w:jc w:val="right"/>
         <w:rPr>
           <w:rFonts w:ascii="Segoe UI" w:hAnsi="Segoe UI" w:cs="Segoe UI"/>
-          <w:color w:val="0000FF"/>
           <w:sz w:val="40"/>
           <w:szCs w:val="40"/>
         </w:rPr>
@@ -70,77 +69,15 @@
         <w:rPr>
           <w:rFonts w:ascii="Segoe UI" w:hAnsi="Segoe UI" w:cs="Segoe UI"/>
           <w:caps w:val="0"/>
-          <w:color w:val="0000FF"/>
           <w:sz w:val="40"/>
           <w:szCs w:val="40"/>
         </w:rPr>
-        <w:t>Ang</w:t>
+        <w:t>AngSalitaNgDiyos.Com Liturgical Site</w:t>
       </w:r>
       <w:r>
         <w:rPr>
           <w:rFonts w:ascii="Segoe UI" w:hAnsi="Segoe UI" w:cs="Segoe UI"/>
           <w:caps w:val="0"/>
-          <w:color w:val="0000FF"/>
-          <w:sz w:val="40"/>
-          <w:szCs w:val="40"/>
-        </w:rPr>
-        <w:t>S</w:t>
-      </w:r>
-      <w:r>
-        <w:rPr>
-          <w:rFonts w:ascii="Segoe UI" w:hAnsi="Segoe UI" w:cs="Segoe UI"/>
-          <w:caps w:val="0"/>
-          <w:color w:val="0000FF"/>
-          <w:sz w:val="40"/>
-          <w:szCs w:val="40"/>
-        </w:rPr>
-        <w:t>alita</w:t>
-      </w:r>
-      <w:r>
-        <w:rPr>
-          <w:rFonts w:ascii="Segoe UI" w:hAnsi="Segoe UI" w:cs="Segoe UI"/>
-          <w:caps w:val="0"/>
-          <w:color w:val="0000FF"/>
-          <w:sz w:val="40"/>
-          <w:szCs w:val="40"/>
-        </w:rPr>
-        <w:t>N</w:t>
-      </w:r>
-      <w:r>
-        <w:rPr>
-          <w:rFonts w:ascii="Segoe UI" w:hAnsi="Segoe UI" w:cs="Segoe UI"/>
-          <w:caps w:val="0"/>
-          <w:color w:val="0000FF"/>
-          <w:sz w:val="40"/>
-          <w:szCs w:val="40"/>
-        </w:rPr>
-        <w:t>g</w:t>
-      </w:r>
-      <w:r>
-        <w:rPr>
-          <w:rFonts w:ascii="Segoe UI" w:hAnsi="Segoe UI" w:cs="Segoe UI"/>
-          <w:caps w:val="0"/>
-          <w:color w:val="0000FF"/>
-          <w:sz w:val="40"/>
-          <w:szCs w:val="40"/>
-        </w:rPr>
-        <w:t>D</w:t>
-      </w:r>
-      <w:r>
-        <w:rPr>
-          <w:rFonts w:ascii="Segoe UI" w:hAnsi="Segoe UI" w:cs="Segoe UI"/>
-          <w:caps w:val="0"/>
-          <w:color w:val="0000FF"/>
-          <w:sz w:val="40"/>
-          <w:szCs w:val="40"/>
-        </w:rPr>
-        <w:t>iyos.Com Liturgical Site</w:t>
-      </w:r>
-      <w:r>
-        <w:rPr>
-          <w:rFonts w:ascii="Segoe UI" w:hAnsi="Segoe UI" w:cs="Segoe UI"/>
-          <w:caps w:val="0"/>
-          <w:color w:val="0000FF"/>
           <w:sz w:val="40"/>
           <w:szCs w:val="40"/>
         </w:rPr>
@@ -314,12 +251,6 @@
         <w:gridCol w:w="2421"/>
       </w:tblGrid>
       <w:tr>
-        <w:tblPrEx>
-          <w:tblCellMar>
-            <w:top w:w="0" w:type="dxa"/>
-            <w:bottom w:w="0" w:type="dxa"/>
-          </w:tblCellMar>
-        </w:tblPrEx>
         <w:tc>
           <w:tcPr>
             <w:tcW w:w="956" w:type="dxa"/>
@@ -557,12 +488,6 @@
         </w:tc>
       </w:tr>
       <w:tr>
-        <w:tblPrEx>
-          <w:tblCellMar>
-            <w:top w:w="0" w:type="dxa"/>
-            <w:bottom w:w="0" w:type="dxa"/>
-          </w:tblCellMar>
-        </w:tblPrEx>
         <w:tc>
           <w:tcPr>
             <w:tcW w:w="956" w:type="dxa"/>
@@ -712,12 +637,6 @@
         </w:tc>
       </w:tr>
       <w:tr>
-        <w:tblPrEx>
-          <w:tblCellMar>
-            <w:top w:w="0" w:type="dxa"/>
-            <w:bottom w:w="0" w:type="dxa"/>
-          </w:tblCellMar>
-        </w:tblPrEx>
         <w:tc>
           <w:tcPr>
             <w:tcW w:w="956" w:type="dxa"/>
@@ -799,12 +718,6 @@
         </w:tc>
       </w:tr>
       <w:tr>
-        <w:tblPrEx>
-          <w:tblCellMar>
-            <w:top w:w="0" w:type="dxa"/>
-            <w:bottom w:w="0" w:type="dxa"/>
-          </w:tblCellMar>
-        </w:tblPrEx>
         <w:tc>
           <w:tcPr>
             <w:tcW w:w="956" w:type="dxa"/>
@@ -1793,19 +1706,19 @@
         </w:rPr>
         <w:fldChar w:fldCharType="end"/>
       </w:r>
-      <w:bookmarkStart w:id="2" w:name="_Toc523878297"/>
-      <w:bookmarkStart w:id="3" w:name="_Toc436203377"/>
-      <w:bookmarkStart w:id="4" w:name="_Toc452813577"/>
-      <w:bookmarkStart w:id="5" w:name="_Toc105907879"/>
-      <w:bookmarkStart w:id="6" w:name="_Toc106079189"/>
-      <w:bookmarkStart w:id="7" w:name="_Toc106079514"/>
-      <w:bookmarkStart w:id="8" w:name="_Toc106079783"/>
-      <w:bookmarkStart w:id="9" w:name="_Toc107027559"/>
-      <w:bookmarkStart w:id="10" w:name="_Toc107027769"/>
-      <w:bookmarkStart w:id="11" w:name="_Toc456598586"/>
-      <w:bookmarkStart w:id="12" w:name="_Toc456600917"/>
-      <w:bookmarkStart w:id="13" w:name="_Toc494193639"/>
-      <w:bookmarkEnd w:id="1"/>
+      <w:bookmarkStart w:id="2" w:name="_Toc456598586"/>
+      <w:bookmarkStart w:id="3" w:name="_Toc456600917"/>
+      <w:bookmarkStart w:id="4" w:name="_Toc494193639"/>
+      <w:bookmarkStart w:id="5" w:name="_Toc523878297"/>
+      <w:bookmarkStart w:id="6" w:name="_Toc436203377"/>
+      <w:bookmarkStart w:id="7" w:name="_Toc452813577"/>
+      <w:bookmarkStart w:id="8" w:name="_Toc105907879"/>
+      <w:bookmarkStart w:id="9" w:name="_Toc106079189"/>
+      <w:bookmarkStart w:id="10" w:name="_Toc106079514"/>
+      <w:bookmarkStart w:id="11" w:name="_Toc106079783"/>
+      <w:bookmarkStart w:id="12" w:name="_Toc107027559"/>
+      <w:bookmarkStart w:id="13" w:name="_Toc107027769"/>
+      <w:bookmarkEnd w:id="0"/>
     </w:p>
     <w:p>
       <w:pPr>
@@ -1828,9 +1741,9 @@
         <w:lastRenderedPageBreak/>
         <w:t>I</w:t>
       </w:r>
-      <w:bookmarkEnd w:id="11"/>
-      <w:bookmarkEnd w:id="12"/>
-      <w:bookmarkEnd w:id="13"/>
+      <w:bookmarkEnd w:id="2"/>
+      <w:bookmarkEnd w:id="3"/>
+      <w:bookmarkEnd w:id="4"/>
       <w:r>
         <w:rPr>
           <w:rFonts w:ascii="Segoe UI" w:hAnsi="Segoe UI" w:cs="Segoe UI"/>
@@ -2025,8 +1938,8 @@
           <w:rFonts w:ascii="Segoe UI" w:hAnsi="Segoe UI" w:cs="Segoe UI"/>
         </w:rPr>
       </w:pPr>
-      <w:bookmarkStart w:id="21" w:name="_Toc494193648"/>
-      <w:bookmarkStart w:id="22" w:name="_Toc413432005"/>
+      <w:bookmarkStart w:id="21" w:name="_Toc413432005"/>
+      <w:bookmarkStart w:id="22" w:name="_Toc494193648"/>
       <w:bookmarkEnd w:id="19"/>
       <w:bookmarkEnd w:id="20"/>
       <w:r>
@@ -2047,7 +1960,7 @@
         </w:rPr>
         <w:t>Specification</w:t>
       </w:r>
-      <w:bookmarkEnd w:id="22"/>
+      <w:bookmarkEnd w:id="21"/>
     </w:p>
     <w:p>
       <w:pPr>
@@ -2521,17 +2434,17 @@
         </w:rPr>
       </w:pPr>
     </w:p>
-    <w:bookmarkEnd w:id="0"/>
-    <w:bookmarkEnd w:id="2"/>
-    <w:bookmarkEnd w:id="3"/>
-    <w:bookmarkEnd w:id="4"/>
+    <w:bookmarkEnd w:id="1"/>
     <w:bookmarkEnd w:id="5"/>
     <w:bookmarkEnd w:id="6"/>
     <w:bookmarkEnd w:id="7"/>
     <w:bookmarkEnd w:id="8"/>
     <w:bookmarkEnd w:id="9"/>
     <w:bookmarkEnd w:id="10"/>
-    <w:bookmarkEnd w:id="21"/>
+    <w:bookmarkEnd w:id="11"/>
+    <w:bookmarkEnd w:id="12"/>
+    <w:bookmarkEnd w:id="13"/>
+    <w:bookmarkEnd w:id="22"/>
     <w:p>
       <w:pPr>
         <w:pStyle w:val="BodyText"/>
@@ -2563,86 +2476,83 @@
         <w:rPr>
           <w:rFonts w:ascii="Segoe UI" w:hAnsi="Segoe UI" w:cs="Segoe UI"/>
         </w:rPr>
-        <w:t xml:space="preserve"> (External excel file</w:t>
+        <w:t xml:space="preserve"> (External excel file)</w:t>
+      </w:r>
+    </w:p>
+    <w:p>
+      <w:pPr>
+        <w:pStyle w:val="Heading2"/>
+      </w:pPr>
+      <w:r>
+        <w:t>Functional test cases for</w:t>
+      </w:r>
+      <w:bookmarkEnd w:id="26"/>
+      <w:r>
+        <w:t xml:space="preserve"> </w:t>
+      </w:r>
+      <w:r>
+        <w:t xml:space="preserve">USE CASE: </w:t>
+      </w:r>
+      <w:r>
+        <w:t>Security of User Registration and Login (Registration and Login)</w:t>
+      </w:r>
+    </w:p>
+    <w:p>
+      <w:pPr>
+        <w:pStyle w:val="Heading2"/>
+      </w:pPr>
+      <w:r>
+        <w:t xml:space="preserve">FUNCTIONAL TEST CASES FOR USE CASE: </w:t>
+      </w:r>
+      <w:r>
+        <w:t>Correctness and legitimacy of event display (Calendar view)</w:t>
+      </w:r>
+    </w:p>
+    <w:p>
+      <w:pPr>
+        <w:pStyle w:val="Heading2"/>
+      </w:pPr>
+      <w:r>
+        <w:t xml:space="preserve">FUNCTIONAL TEST CASES FOR USE CASE: </w:t>
+      </w:r>
+      <w:r>
+        <w:t>Completeness of events being displayed (Reading view)</w:t>
+      </w:r>
+    </w:p>
+    <w:p>
+      <w:pPr>
+        <w:pStyle w:val="Heading2"/>
+      </w:pPr>
+      <w:r>
+        <w:t xml:space="preserve">FUNCTIONAL TEST CASES FOR USE CASE: </w:t>
+      </w:r>
+      <w:r>
+        <w:t>Readability of calendar events (Event view)</w:t>
+      </w:r>
+    </w:p>
+    <w:p>
+      <w:pPr>
+        <w:pStyle w:val="Heading2"/>
+      </w:pPr>
+      <w:r>
+        <w:t xml:space="preserve">FUNCTIONAL TEST CASES FOR USE CASE: </w:t>
+      </w:r>
+      <w:r>
+        <w:t>Usability of calendar links (Link Redirection)</w:t>
+      </w:r>
+    </w:p>
+    <w:p>
+      <w:pPr>
+        <w:pStyle w:val="Heading2"/>
+      </w:pPr>
+      <w:r>
+        <w:t xml:space="preserve">FUNCTIONAL TEST CASES FOR USE CASE: </w:t>
+      </w:r>
+      <w:r>
+        <w:t>Dynamism of Administrator and User Privileges (CRUD)</w:t>
       </w:r>
       <w:bookmarkStart w:id="27" w:name="_GoBack"/>
       <w:bookmarkEnd w:id="27"/>
-      <w:r>
-        <w:rPr>
-          <w:rFonts w:ascii="Segoe UI" w:hAnsi="Segoe UI" w:cs="Segoe UI"/>
-        </w:rPr>
-        <w:t>)</w:t>
-      </w:r>
-    </w:p>
-    <w:p>
-      <w:pPr>
-        <w:pStyle w:val="Heading2"/>
-      </w:pPr>
-      <w:r>
-        <w:t>Functional test cases for</w:t>
-      </w:r>
-      <w:bookmarkEnd w:id="26"/>
-      <w:r>
-        <w:t xml:space="preserve"> </w:t>
-      </w:r>
-      <w:r>
-        <w:t>USE CASE: uSER REGISTRATION AND LOGIN SECURITY</w:t>
-      </w:r>
-    </w:p>
-    <w:p>
-      <w:pPr>
-        <w:pStyle w:val="Heading2"/>
-      </w:pPr>
-      <w:r>
-        <w:t xml:space="preserve">FUNCTIONAL TEST CASES FOR USE CASE: </w:t>
-      </w:r>
-      <w:r>
-        <w:t>event display correctness</w:t>
-      </w:r>
-    </w:p>
-    <w:p>
-      <w:pPr>
-        <w:pStyle w:val="Heading2"/>
-      </w:pPr>
-      <w:r>
-        <w:t xml:space="preserve">FUNCTIONAL TEST CASES FOR USE CASE: </w:t>
-      </w:r>
-      <w:r>
-        <w:t>event display completeness</w:t>
-      </w:r>
-    </w:p>
-    <w:p>
-      <w:pPr>
-        <w:pStyle w:val="Heading2"/>
-      </w:pPr>
-      <w:r>
-        <w:t xml:space="preserve">FUNCTIONAL TEST CASES FOR USE CASE: </w:t>
-      </w:r>
-      <w:r>
-        <w:t>calendar events readability</w:t>
-      </w:r>
-    </w:p>
-    <w:p>
-      <w:pPr>
-        <w:pStyle w:val="Heading2"/>
-      </w:pPr>
-      <w:r>
-        <w:t xml:space="preserve">FUNCTIONAL TEST CASES FOR USE CASE: </w:t>
-      </w:r>
-      <w:r>
-        <w:t>calendar links usability</w:t>
-      </w:r>
-    </w:p>
-    <w:p>
-      <w:pPr>
-        <w:pStyle w:val="Heading2"/>
-      </w:pPr>
-      <w:r>
-        <w:t xml:space="preserve">FUNCTIONAL TEST CASES FOR USE CASE: </w:t>
-      </w:r>
-      <w:r>
-        <w:t>Admin and user privileges (CRUD)</w:t>
-      </w:r>
     </w:p>
     <w:p>
       <w:pPr>
@@ -3675,7 +3585,7 @@
         <w:sz w:val="18"/>
         <w:szCs w:val="18"/>
       </w:rPr>
-      <w:t>5</w:t>
+      <w:t>7</w:t>
     </w:r>
     <w:r>
       <w:rPr>
@@ -5315,6 +5225,7 @@
   <w:style w:type="character" w:default="1" w:styleId="DefaultParagraphFont">
     <w:name w:val="Default Paragraph Font"/>
     <w:uiPriority w:val="1"/>
+    <w:semiHidden/>
     <w:unhideWhenUsed/>
   </w:style>
   <w:style w:type="table" w:default="1" w:styleId="TableNormal">

</xml_diff>

<commit_message>
Edited ALS - SQAP.docx and ALS - Test Case Document.docx
</commit_message>
<xml_diff>
--- a/documentation/quality/ALS - Test Case Document.docx
+++ b/documentation/quality/ALS - Test Case Document.docx
@@ -524,8 +524,17 @@
                 <w:rFonts w:ascii="Segoe UI" w:hAnsi="Segoe UI" w:cs="Segoe UI"/>
                 <w:color w:val="0000FF"/>
               </w:rPr>
-              <w:t>Joshua Dimapilis</w:t>
+              <w:t xml:space="preserve">Joshua </w:t>
             </w:r>
+            <w:proofErr w:type="spellStart"/>
+            <w:r>
+              <w:rPr>
+                <w:rFonts w:ascii="Segoe UI" w:hAnsi="Segoe UI" w:cs="Segoe UI"/>
+                <w:color w:val="0000FF"/>
+              </w:rPr>
+              <w:t>Dimapilis</w:t>
+            </w:r>
+            <w:proofErr w:type="spellEnd"/>
           </w:p>
         </w:tc>
         <w:tc>
@@ -885,6 +894,8 @@
         <w:t>TABLE OF CONTENTS</w:t>
       </w:r>
     </w:p>
+    <w:bookmarkStart w:id="2" w:name="_GoBack"/>
+    <w:bookmarkEnd w:id="2"/>
     <w:p>
       <w:pPr>
         <w:pStyle w:val="TOC1"/>
@@ -919,7 +930,7 @@
         </w:rPr>
         <w:fldChar w:fldCharType="separate"/>
       </w:r>
-      <w:hyperlink w:anchor="_Toc413432003" w:history="1">
+      <w:hyperlink w:anchor="_Toc413877042" w:history="1">
         <w:r>
           <w:rPr>
             <w:rStyle w:val="Hyperlink"/>
@@ -962,7 +973,7 @@
           <w:rPr>
             <w:webHidden/>
           </w:rPr>
-          <w:instrText xml:space="preserve"> PAGEREF _Toc413432003 \h </w:instrText>
+          <w:instrText xml:space="preserve"> PAGEREF _Toc413877042 \h </w:instrText>
         </w:r>
         <w:r>
           <w:rPr>
@@ -999,7 +1010,7 @@
           <w:lang w:val="en-PH" w:eastAsia="en-PH"/>
         </w:rPr>
       </w:pPr>
-      <w:hyperlink w:anchor="_Toc413432004" w:history="1">
+      <w:hyperlink w:anchor="_Toc413877043" w:history="1">
         <w:r>
           <w:rPr>
             <w:rStyle w:val="Hyperlink"/>
@@ -1039,7 +1050,7 @@
           <w:rPr>
             <w:webHidden/>
           </w:rPr>
-          <w:instrText xml:space="preserve"> PAGEREF _Toc413432004 \h </w:instrText>
+          <w:instrText xml:space="preserve"> PAGEREF _Toc413877043 \h </w:instrText>
         </w:r>
         <w:r>
           <w:rPr>
@@ -1079,7 +1090,7 @@
           <w:lang w:val="en-PH" w:eastAsia="en-PH"/>
         </w:rPr>
       </w:pPr>
-      <w:hyperlink w:anchor="_Toc413432005" w:history="1">
+      <w:hyperlink w:anchor="_Toc413877044" w:history="1">
         <w:r>
           <w:rPr>
             <w:rStyle w:val="Hyperlink"/>
@@ -1122,7 +1133,7 @@
           <w:rPr>
             <w:webHidden/>
           </w:rPr>
-          <w:instrText xml:space="preserve"> PAGEREF _Toc413432005 \h </w:instrText>
+          <w:instrText xml:space="preserve"> PAGEREF _Toc413877044 \h </w:instrText>
         </w:r>
         <w:r>
           <w:rPr>
@@ -1159,7 +1170,7 @@
           <w:lang w:val="en-PH" w:eastAsia="en-PH"/>
         </w:rPr>
       </w:pPr>
-      <w:hyperlink w:anchor="_Toc413432006" w:history="1">
+      <w:hyperlink w:anchor="_Toc413877045" w:history="1">
         <w:r>
           <w:rPr>
             <w:rStyle w:val="Hyperlink"/>
@@ -1199,7 +1210,7 @@
           <w:rPr>
             <w:webHidden/>
           </w:rPr>
-          <w:instrText xml:space="preserve"> PAGEREF _Toc413432006 \h </w:instrText>
+          <w:instrText xml:space="preserve"> PAGEREF _Toc413877045 \h </w:instrText>
         </w:r>
         <w:r>
           <w:rPr>
@@ -1236,7 +1247,7 @@
           <w:lang w:val="en-PH" w:eastAsia="en-PH"/>
         </w:rPr>
       </w:pPr>
-      <w:hyperlink w:anchor="_Toc413432007" w:history="1">
+      <w:hyperlink w:anchor="_Toc413877046" w:history="1">
         <w:r>
           <w:rPr>
             <w:rStyle w:val="Hyperlink"/>
@@ -1276,7 +1287,7 @@
           <w:rPr>
             <w:webHidden/>
           </w:rPr>
-          <w:instrText xml:space="preserve"> PAGEREF _Toc413432007 \h </w:instrText>
+          <w:instrText xml:space="preserve"> PAGEREF _Toc413877046 \h </w:instrText>
         </w:r>
         <w:r>
           <w:rPr>
@@ -1313,7 +1324,7 @@
           <w:lang w:val="en-PH" w:eastAsia="en-PH"/>
         </w:rPr>
       </w:pPr>
-      <w:hyperlink w:anchor="_Toc413432008" w:history="1">
+      <w:hyperlink w:anchor="_Toc413877047" w:history="1">
         <w:r>
           <w:rPr>
             <w:rStyle w:val="Hyperlink"/>
@@ -1353,7 +1364,7 @@
           <w:rPr>
             <w:webHidden/>
           </w:rPr>
-          <w:instrText xml:space="preserve"> PAGEREF _Toc413432008 \h </w:instrText>
+          <w:instrText xml:space="preserve"> PAGEREF _Toc413877047 \h </w:instrText>
         </w:r>
         <w:r>
           <w:rPr>
@@ -1393,7 +1404,7 @@
           <w:lang w:val="en-PH" w:eastAsia="en-PH"/>
         </w:rPr>
       </w:pPr>
-      <w:hyperlink w:anchor="_Toc413432009" w:history="1">
+      <w:hyperlink w:anchor="_Toc413877048" w:history="1">
         <w:r>
           <w:rPr>
             <w:rStyle w:val="Hyperlink"/>
@@ -1418,7 +1429,7 @@
             <w:rStyle w:val="Hyperlink"/>
             <w:rFonts w:ascii="Segoe UI" w:eastAsia="Arial Unicode MS" w:hAnsi="Segoe UI" w:cs="Segoe UI"/>
           </w:rPr>
-          <w:t>Functional test cases for</w:t>
+          <w:t>Test cases (External excel file)</w:t>
         </w:r>
         <w:r>
           <w:rPr>
@@ -1436,7 +1447,7 @@
           <w:rPr>
             <w:webHidden/>
           </w:rPr>
-          <w:instrText xml:space="preserve"> PAGEREF _Toc413432009 \h </w:instrText>
+          <w:instrText xml:space="preserve"> PAGEREF _Toc413877048 \h </w:instrText>
         </w:r>
         <w:r>
           <w:rPr>
@@ -1465,31 +1476,25 @@
     </w:p>
     <w:p>
       <w:pPr>
-        <w:pStyle w:val="TOC1"/>
+        <w:pStyle w:val="TOC2"/>
         <w:rPr>
           <w:rFonts w:asciiTheme="minorHAnsi" w:eastAsiaTheme="minorEastAsia" w:hAnsiTheme="minorHAnsi" w:cstheme="minorBidi"/>
-          <w:b w:val="0"/>
-          <w:bCs w:val="0"/>
-          <w:caps w:val="0"/>
           <w:sz w:val="22"/>
           <w:szCs w:val="22"/>
           <w:lang w:val="en-PH" w:eastAsia="en-PH"/>
         </w:rPr>
       </w:pPr>
-      <w:hyperlink w:anchor="_Toc413432010" w:history="1">
+      <w:hyperlink w:anchor="_Toc413877049" w:history="1">
         <w:r>
           <w:rPr>
             <w:rStyle w:val="Hyperlink"/>
-            <w:rFonts w:ascii="Segoe UI" w:eastAsia="Arial Unicode MS" w:hAnsi="Segoe UI" w:cs="Segoe UI"/>
-          </w:rPr>
-          <w:t>4</w:t>
+            <w:rFonts w:eastAsia="Arial Unicode MS"/>
+          </w:rPr>
+          <w:t>3.1</w:t>
         </w:r>
         <w:r>
           <w:rPr>
             <w:rFonts w:asciiTheme="minorHAnsi" w:eastAsiaTheme="minorEastAsia" w:hAnsiTheme="minorHAnsi" w:cstheme="minorBidi"/>
-            <w:b w:val="0"/>
-            <w:bCs w:val="0"/>
-            <w:caps w:val="0"/>
             <w:sz w:val="22"/>
             <w:szCs w:val="22"/>
             <w:lang w:val="en-PH" w:eastAsia="en-PH"/>
@@ -1499,9 +1504,9 @@
         <w:r>
           <w:rPr>
             <w:rStyle w:val="Hyperlink"/>
-            <w:rFonts w:ascii="Segoe UI" w:eastAsia="Arial Unicode MS" w:hAnsi="Segoe UI" w:cs="Segoe UI"/>
-          </w:rPr>
-          <w:t>Test CaseS</w:t>
+            <w:rFonts w:eastAsia="Arial Unicode MS"/>
+          </w:rPr>
+          <w:t>Functional test cases for USE CASE: Security of User Registration and Login (Registration and Login)</w:t>
         </w:r>
         <w:r>
           <w:rPr>
@@ -1519,7 +1524,392 @@
           <w:rPr>
             <w:webHidden/>
           </w:rPr>
-          <w:instrText xml:space="preserve"> PAGEREF _Toc413432010 \h </w:instrText>
+          <w:instrText xml:space="preserve"> PAGEREF _Toc413877049 \h </w:instrText>
+        </w:r>
+        <w:r>
+          <w:rPr>
+            <w:webHidden/>
+          </w:rPr>
+        </w:r>
+        <w:r>
+          <w:rPr>
+            <w:webHidden/>
+          </w:rPr>
+          <w:fldChar w:fldCharType="separate"/>
+        </w:r>
+        <w:r>
+          <w:rPr>
+            <w:webHidden/>
+          </w:rPr>
+          <w:t>5</w:t>
+        </w:r>
+        <w:r>
+          <w:rPr>
+            <w:webHidden/>
+          </w:rPr>
+          <w:fldChar w:fldCharType="end"/>
+        </w:r>
+      </w:hyperlink>
+    </w:p>
+    <w:p>
+      <w:pPr>
+        <w:pStyle w:val="TOC2"/>
+        <w:rPr>
+          <w:rFonts w:asciiTheme="minorHAnsi" w:eastAsiaTheme="minorEastAsia" w:hAnsiTheme="minorHAnsi" w:cstheme="minorBidi"/>
+          <w:sz w:val="22"/>
+          <w:szCs w:val="22"/>
+          <w:lang w:val="en-PH" w:eastAsia="en-PH"/>
+        </w:rPr>
+      </w:pPr>
+      <w:hyperlink w:anchor="_Toc413877050" w:history="1">
+        <w:r>
+          <w:rPr>
+            <w:rStyle w:val="Hyperlink"/>
+            <w:rFonts w:eastAsia="Arial Unicode MS"/>
+          </w:rPr>
+          <w:t>3.2</w:t>
+        </w:r>
+        <w:r>
+          <w:rPr>
+            <w:rFonts w:asciiTheme="minorHAnsi" w:eastAsiaTheme="minorEastAsia" w:hAnsiTheme="minorHAnsi" w:cstheme="minorBidi"/>
+            <w:sz w:val="22"/>
+            <w:szCs w:val="22"/>
+            <w:lang w:val="en-PH" w:eastAsia="en-PH"/>
+          </w:rPr>
+          <w:tab/>
+        </w:r>
+        <w:r>
+          <w:rPr>
+            <w:rStyle w:val="Hyperlink"/>
+            <w:rFonts w:eastAsia="Arial Unicode MS"/>
+          </w:rPr>
+          <w:t>FUNCTIONAL TEST CASES FOR USE CASE: Correctness and legitimacy of event display (Calendar view)</w:t>
+        </w:r>
+        <w:r>
+          <w:rPr>
+            <w:webHidden/>
+          </w:rPr>
+          <w:tab/>
+        </w:r>
+        <w:r>
+          <w:rPr>
+            <w:webHidden/>
+          </w:rPr>
+          <w:fldChar w:fldCharType="begin"/>
+        </w:r>
+        <w:r>
+          <w:rPr>
+            <w:webHidden/>
+          </w:rPr>
+          <w:instrText xml:space="preserve"> PAGEREF _Toc413877050 \h </w:instrText>
+        </w:r>
+        <w:r>
+          <w:rPr>
+            <w:webHidden/>
+          </w:rPr>
+        </w:r>
+        <w:r>
+          <w:rPr>
+            <w:webHidden/>
+          </w:rPr>
+          <w:fldChar w:fldCharType="separate"/>
+        </w:r>
+        <w:r>
+          <w:rPr>
+            <w:webHidden/>
+          </w:rPr>
+          <w:t>5</w:t>
+        </w:r>
+        <w:r>
+          <w:rPr>
+            <w:webHidden/>
+          </w:rPr>
+          <w:fldChar w:fldCharType="end"/>
+        </w:r>
+      </w:hyperlink>
+    </w:p>
+    <w:p>
+      <w:pPr>
+        <w:pStyle w:val="TOC2"/>
+        <w:rPr>
+          <w:rFonts w:asciiTheme="minorHAnsi" w:eastAsiaTheme="minorEastAsia" w:hAnsiTheme="minorHAnsi" w:cstheme="minorBidi"/>
+          <w:sz w:val="22"/>
+          <w:szCs w:val="22"/>
+          <w:lang w:val="en-PH" w:eastAsia="en-PH"/>
+        </w:rPr>
+      </w:pPr>
+      <w:hyperlink w:anchor="_Toc413877051" w:history="1">
+        <w:r>
+          <w:rPr>
+            <w:rStyle w:val="Hyperlink"/>
+            <w:rFonts w:eastAsia="Arial Unicode MS"/>
+          </w:rPr>
+          <w:t>3.3</w:t>
+        </w:r>
+        <w:r>
+          <w:rPr>
+            <w:rFonts w:asciiTheme="minorHAnsi" w:eastAsiaTheme="minorEastAsia" w:hAnsiTheme="minorHAnsi" w:cstheme="minorBidi"/>
+            <w:sz w:val="22"/>
+            <w:szCs w:val="22"/>
+            <w:lang w:val="en-PH" w:eastAsia="en-PH"/>
+          </w:rPr>
+          <w:tab/>
+        </w:r>
+        <w:r>
+          <w:rPr>
+            <w:rStyle w:val="Hyperlink"/>
+            <w:rFonts w:eastAsia="Arial Unicode MS"/>
+          </w:rPr>
+          <w:t>FUNCTIONAL TEST CASES FOR USE CASE: Completeness of events being displayed (Reading view)</w:t>
+        </w:r>
+        <w:r>
+          <w:rPr>
+            <w:webHidden/>
+          </w:rPr>
+          <w:tab/>
+        </w:r>
+        <w:r>
+          <w:rPr>
+            <w:webHidden/>
+          </w:rPr>
+          <w:fldChar w:fldCharType="begin"/>
+        </w:r>
+        <w:r>
+          <w:rPr>
+            <w:webHidden/>
+          </w:rPr>
+          <w:instrText xml:space="preserve"> PAGEREF _Toc413877051 \h </w:instrText>
+        </w:r>
+        <w:r>
+          <w:rPr>
+            <w:webHidden/>
+          </w:rPr>
+        </w:r>
+        <w:r>
+          <w:rPr>
+            <w:webHidden/>
+          </w:rPr>
+          <w:fldChar w:fldCharType="separate"/>
+        </w:r>
+        <w:r>
+          <w:rPr>
+            <w:webHidden/>
+          </w:rPr>
+          <w:t>5</w:t>
+        </w:r>
+        <w:r>
+          <w:rPr>
+            <w:webHidden/>
+          </w:rPr>
+          <w:fldChar w:fldCharType="end"/>
+        </w:r>
+      </w:hyperlink>
+    </w:p>
+    <w:p>
+      <w:pPr>
+        <w:pStyle w:val="TOC2"/>
+        <w:rPr>
+          <w:rFonts w:asciiTheme="minorHAnsi" w:eastAsiaTheme="minorEastAsia" w:hAnsiTheme="minorHAnsi" w:cstheme="minorBidi"/>
+          <w:sz w:val="22"/>
+          <w:szCs w:val="22"/>
+          <w:lang w:val="en-PH" w:eastAsia="en-PH"/>
+        </w:rPr>
+      </w:pPr>
+      <w:hyperlink w:anchor="_Toc413877052" w:history="1">
+        <w:r>
+          <w:rPr>
+            <w:rStyle w:val="Hyperlink"/>
+            <w:rFonts w:eastAsia="Arial Unicode MS"/>
+          </w:rPr>
+          <w:t>3.4</w:t>
+        </w:r>
+        <w:r>
+          <w:rPr>
+            <w:rFonts w:asciiTheme="minorHAnsi" w:eastAsiaTheme="minorEastAsia" w:hAnsiTheme="minorHAnsi" w:cstheme="minorBidi"/>
+            <w:sz w:val="22"/>
+            <w:szCs w:val="22"/>
+            <w:lang w:val="en-PH" w:eastAsia="en-PH"/>
+          </w:rPr>
+          <w:tab/>
+        </w:r>
+        <w:r>
+          <w:rPr>
+            <w:rStyle w:val="Hyperlink"/>
+            <w:rFonts w:eastAsia="Arial Unicode MS"/>
+          </w:rPr>
+          <w:t>FUNCTIONAL TEST CASES FOR USE CASE: Readability of calendar events (Event view)</w:t>
+        </w:r>
+        <w:r>
+          <w:rPr>
+            <w:webHidden/>
+          </w:rPr>
+          <w:tab/>
+        </w:r>
+        <w:r>
+          <w:rPr>
+            <w:webHidden/>
+          </w:rPr>
+          <w:fldChar w:fldCharType="begin"/>
+        </w:r>
+        <w:r>
+          <w:rPr>
+            <w:webHidden/>
+          </w:rPr>
+          <w:instrText xml:space="preserve"> PAGEREF _Toc413877052 \h </w:instrText>
+        </w:r>
+        <w:r>
+          <w:rPr>
+            <w:webHidden/>
+          </w:rPr>
+        </w:r>
+        <w:r>
+          <w:rPr>
+            <w:webHidden/>
+          </w:rPr>
+          <w:fldChar w:fldCharType="separate"/>
+        </w:r>
+        <w:r>
+          <w:rPr>
+            <w:webHidden/>
+          </w:rPr>
+          <w:t>5</w:t>
+        </w:r>
+        <w:r>
+          <w:rPr>
+            <w:webHidden/>
+          </w:rPr>
+          <w:fldChar w:fldCharType="end"/>
+        </w:r>
+      </w:hyperlink>
+    </w:p>
+    <w:p>
+      <w:pPr>
+        <w:pStyle w:val="TOC2"/>
+        <w:rPr>
+          <w:rFonts w:asciiTheme="minorHAnsi" w:eastAsiaTheme="minorEastAsia" w:hAnsiTheme="minorHAnsi" w:cstheme="minorBidi"/>
+          <w:sz w:val="22"/>
+          <w:szCs w:val="22"/>
+          <w:lang w:val="en-PH" w:eastAsia="en-PH"/>
+        </w:rPr>
+      </w:pPr>
+      <w:hyperlink w:anchor="_Toc413877053" w:history="1">
+        <w:r>
+          <w:rPr>
+            <w:rStyle w:val="Hyperlink"/>
+            <w:rFonts w:eastAsia="Arial Unicode MS"/>
+          </w:rPr>
+          <w:t>3.5</w:t>
+        </w:r>
+        <w:r>
+          <w:rPr>
+            <w:rFonts w:asciiTheme="minorHAnsi" w:eastAsiaTheme="minorEastAsia" w:hAnsiTheme="minorHAnsi" w:cstheme="minorBidi"/>
+            <w:sz w:val="22"/>
+            <w:szCs w:val="22"/>
+            <w:lang w:val="en-PH" w:eastAsia="en-PH"/>
+          </w:rPr>
+          <w:tab/>
+        </w:r>
+        <w:r>
+          <w:rPr>
+            <w:rStyle w:val="Hyperlink"/>
+            <w:rFonts w:eastAsia="Arial Unicode MS"/>
+          </w:rPr>
+          <w:t>FUNCTIONAL TEST CASES FOR USE CASE: Usability of calendar links (Link Redirection)</w:t>
+        </w:r>
+        <w:r>
+          <w:rPr>
+            <w:webHidden/>
+          </w:rPr>
+          <w:tab/>
+        </w:r>
+        <w:r>
+          <w:rPr>
+            <w:webHidden/>
+          </w:rPr>
+          <w:fldChar w:fldCharType="begin"/>
+        </w:r>
+        <w:r>
+          <w:rPr>
+            <w:webHidden/>
+          </w:rPr>
+          <w:instrText xml:space="preserve"> PAGEREF _Toc413877053 \h </w:instrText>
+        </w:r>
+        <w:r>
+          <w:rPr>
+            <w:webHidden/>
+          </w:rPr>
+        </w:r>
+        <w:r>
+          <w:rPr>
+            <w:webHidden/>
+          </w:rPr>
+          <w:fldChar w:fldCharType="separate"/>
+        </w:r>
+        <w:r>
+          <w:rPr>
+            <w:webHidden/>
+          </w:rPr>
+          <w:t>5</w:t>
+        </w:r>
+        <w:r>
+          <w:rPr>
+            <w:webHidden/>
+          </w:rPr>
+          <w:fldChar w:fldCharType="end"/>
+        </w:r>
+      </w:hyperlink>
+    </w:p>
+    <w:p>
+      <w:pPr>
+        <w:pStyle w:val="TOC2"/>
+        <w:rPr>
+          <w:rFonts w:asciiTheme="minorHAnsi" w:eastAsiaTheme="minorEastAsia" w:hAnsiTheme="minorHAnsi" w:cstheme="minorBidi"/>
+          <w:sz w:val="22"/>
+          <w:szCs w:val="22"/>
+          <w:lang w:val="en-PH" w:eastAsia="en-PH"/>
+        </w:rPr>
+      </w:pPr>
+      <w:hyperlink w:anchor="_Toc413877054" w:history="1">
+        <w:r>
+          <w:rPr>
+            <w:rStyle w:val="Hyperlink"/>
+            <w:rFonts w:eastAsia="Arial Unicode MS"/>
+          </w:rPr>
+          <w:t>3.6</w:t>
+        </w:r>
+        <w:r>
+          <w:rPr>
+            <w:rFonts w:asciiTheme="minorHAnsi" w:eastAsiaTheme="minorEastAsia" w:hAnsiTheme="minorHAnsi" w:cstheme="minorBidi"/>
+            <w:sz w:val="22"/>
+            <w:szCs w:val="22"/>
+            <w:lang w:val="en-PH" w:eastAsia="en-PH"/>
+          </w:rPr>
+          <w:tab/>
+        </w:r>
+        <w:r>
+          <w:rPr>
+            <w:rStyle w:val="Hyperlink"/>
+            <w:rFonts w:eastAsia="Arial Unicode MS"/>
+          </w:rPr>
+          <w:t>FUNCTIONAL TEST CASES FOR USE CASE: Dynamism of Administrator and User Privileges (CRUD)</w:t>
+        </w:r>
+        <w:r>
+          <w:rPr>
+            <w:webHidden/>
+          </w:rPr>
+          <w:tab/>
+        </w:r>
+        <w:r>
+          <w:rPr>
+            <w:webHidden/>
+          </w:rPr>
+          <w:fldChar w:fldCharType="begin"/>
+        </w:r>
+        <w:r>
+          <w:rPr>
+            <w:webHidden/>
+          </w:rPr>
+          <w:instrText xml:space="preserve"> PAGEREF _Toc413877054 \h </w:instrText>
         </w:r>
         <w:r>
           <w:rPr>
@@ -1559,7 +1949,7 @@
           <w:lang w:val="en-PH" w:eastAsia="en-PH"/>
         </w:rPr>
       </w:pPr>
-      <w:hyperlink w:anchor="_Toc413432011" w:history="1">
+      <w:hyperlink w:anchor="_Toc413877055" w:history="1">
         <w:r>
           <w:rPr>
             <w:rStyle w:val="Hyperlink"/>
@@ -1587,7 +1977,7 @@
             <w:noProof/>
             <w:webHidden/>
           </w:rPr>
-          <w:instrText xml:space="preserve"> PAGEREF _Toc413432011 \h </w:instrText>
+          <w:instrText xml:space="preserve"> PAGEREF _Toc413877055 \h </w:instrText>
         </w:r>
         <w:r>
           <w:rPr>
@@ -1608,78 +1998,6 @@
             <w:webHidden/>
           </w:rPr>
           <w:t>6</w:t>
-        </w:r>
-        <w:r>
-          <w:rPr>
-            <w:noProof/>
-            <w:webHidden/>
-          </w:rPr>
-          <w:fldChar w:fldCharType="end"/>
-        </w:r>
-      </w:hyperlink>
-    </w:p>
-    <w:p>
-      <w:pPr>
-        <w:pStyle w:val="TOC4"/>
-        <w:rPr>
-          <w:rFonts w:asciiTheme="minorHAnsi" w:eastAsiaTheme="minorEastAsia" w:hAnsiTheme="minorHAnsi" w:cstheme="minorBidi"/>
-          <w:b w:val="0"/>
-          <w:caps w:val="0"/>
-          <w:noProof/>
-          <w:sz w:val="22"/>
-          <w:szCs w:val="22"/>
-          <w:lang w:val="en-PH" w:eastAsia="en-PH"/>
-        </w:rPr>
-      </w:pPr>
-      <w:hyperlink w:anchor="_Toc413432012" w:history="1">
-        <w:r>
-          <w:rPr>
-            <w:rStyle w:val="Hyperlink"/>
-            <w:rFonts w:ascii="Segoe UI" w:eastAsia="Arial Unicode MS" w:hAnsi="Segoe UI" w:cs="Segoe UI"/>
-            <w:noProof/>
-          </w:rPr>
-          <w:t>Appendix B: Key Terms</w:t>
-        </w:r>
-        <w:r>
-          <w:rPr>
-            <w:noProof/>
-            <w:webHidden/>
-          </w:rPr>
-          <w:tab/>
-        </w:r>
-        <w:r>
-          <w:rPr>
-            <w:noProof/>
-            <w:webHidden/>
-          </w:rPr>
-          <w:fldChar w:fldCharType="begin"/>
-        </w:r>
-        <w:r>
-          <w:rPr>
-            <w:noProof/>
-            <w:webHidden/>
-          </w:rPr>
-          <w:instrText xml:space="preserve"> PAGEREF _Toc413432012 \h </w:instrText>
-        </w:r>
-        <w:r>
-          <w:rPr>
-            <w:noProof/>
-            <w:webHidden/>
-          </w:rPr>
-        </w:r>
-        <w:r>
-          <w:rPr>
-            <w:noProof/>
-            <w:webHidden/>
-          </w:rPr>
-          <w:fldChar w:fldCharType="separate"/>
-        </w:r>
-        <w:r>
-          <w:rPr>
-            <w:noProof/>
-            <w:webHidden/>
-          </w:rPr>
-          <w:t>7</w:t>
         </w:r>
         <w:r>
           <w:rPr>
@@ -1706,18 +2024,18 @@
         </w:rPr>
         <w:fldChar w:fldCharType="end"/>
       </w:r>
-      <w:bookmarkStart w:id="2" w:name="_Toc456598586"/>
-      <w:bookmarkStart w:id="3" w:name="_Toc456600917"/>
-      <w:bookmarkStart w:id="4" w:name="_Toc494193639"/>
-      <w:bookmarkStart w:id="5" w:name="_Toc523878297"/>
-      <w:bookmarkStart w:id="6" w:name="_Toc436203377"/>
-      <w:bookmarkStart w:id="7" w:name="_Toc452813577"/>
-      <w:bookmarkStart w:id="8" w:name="_Toc105907879"/>
-      <w:bookmarkStart w:id="9" w:name="_Toc106079189"/>
-      <w:bookmarkStart w:id="10" w:name="_Toc106079514"/>
-      <w:bookmarkStart w:id="11" w:name="_Toc106079783"/>
-      <w:bookmarkStart w:id="12" w:name="_Toc107027559"/>
-      <w:bookmarkStart w:id="13" w:name="_Toc107027769"/>
+      <w:bookmarkStart w:id="3" w:name="_Toc456598586"/>
+      <w:bookmarkStart w:id="4" w:name="_Toc456600917"/>
+      <w:bookmarkStart w:id="5" w:name="_Toc494193639"/>
+      <w:bookmarkStart w:id="6" w:name="_Toc523878297"/>
+      <w:bookmarkStart w:id="7" w:name="_Toc436203377"/>
+      <w:bookmarkStart w:id="8" w:name="_Toc452813577"/>
+      <w:bookmarkStart w:id="9" w:name="_Toc105907879"/>
+      <w:bookmarkStart w:id="10" w:name="_Toc106079189"/>
+      <w:bookmarkStart w:id="11" w:name="_Toc106079514"/>
+      <w:bookmarkStart w:id="12" w:name="_Toc106079783"/>
+      <w:bookmarkStart w:id="13" w:name="_Toc107027559"/>
+      <w:bookmarkStart w:id="14" w:name="_Toc107027769"/>
       <w:bookmarkEnd w:id="0"/>
     </w:p>
     <w:p>
@@ -1733,7 +2051,7 @@
         </w:rPr>
         <w:br w:type="page"/>
       </w:r>
-      <w:bookmarkStart w:id="14" w:name="_Toc413432003"/>
+      <w:bookmarkStart w:id="15" w:name="_Toc413877042"/>
       <w:r>
         <w:rPr>
           <w:rFonts w:ascii="Segoe UI" w:hAnsi="Segoe UI" w:cs="Segoe UI"/>
@@ -1741,16 +2059,16 @@
         <w:lastRenderedPageBreak/>
         <w:t>I</w:t>
       </w:r>
-      <w:bookmarkEnd w:id="2"/>
       <w:bookmarkEnd w:id="3"/>
       <w:bookmarkEnd w:id="4"/>
+      <w:bookmarkEnd w:id="5"/>
       <w:r>
         <w:rPr>
           <w:rFonts w:ascii="Segoe UI" w:hAnsi="Segoe UI" w:cs="Segoe UI"/>
         </w:rPr>
         <w:t>ntroduction</w:t>
       </w:r>
-      <w:bookmarkEnd w:id="14"/>
+      <w:bookmarkEnd w:id="15"/>
     </w:p>
     <w:p>
       <w:pPr>
@@ -1759,19 +2077,19 @@
           <w:rFonts w:ascii="Segoe UI" w:hAnsi="Segoe UI" w:cs="Segoe UI"/>
         </w:rPr>
       </w:pPr>
-      <w:bookmarkStart w:id="15" w:name="_Toc456598587"/>
-      <w:bookmarkStart w:id="16" w:name="_Toc456600918"/>
-      <w:bookmarkStart w:id="17" w:name="_Toc494193640"/>
-      <w:bookmarkStart w:id="18" w:name="_Toc413432004"/>
+      <w:bookmarkStart w:id="16" w:name="_Toc456598587"/>
+      <w:bookmarkStart w:id="17" w:name="_Toc456600918"/>
+      <w:bookmarkStart w:id="18" w:name="_Toc494193640"/>
+      <w:bookmarkStart w:id="19" w:name="_Toc413877043"/>
       <w:r>
         <w:rPr>
           <w:rFonts w:ascii="Segoe UI" w:hAnsi="Segoe UI" w:cs="Segoe UI"/>
         </w:rPr>
         <w:t>P</w:t>
       </w:r>
-      <w:bookmarkEnd w:id="15"/>
       <w:bookmarkEnd w:id="16"/>
       <w:bookmarkEnd w:id="17"/>
+      <w:bookmarkEnd w:id="18"/>
       <w:r>
         <w:rPr>
           <w:rFonts w:ascii="Segoe UI" w:hAnsi="Segoe UI" w:cs="Segoe UI"/>
@@ -1814,7 +2132,7 @@
         </w:rPr>
         <w:t xml:space="preserve"> Document</w:t>
       </w:r>
-      <w:bookmarkEnd w:id="18"/>
+      <w:bookmarkEnd w:id="19"/>
     </w:p>
     <w:p>
       <w:pPr>
@@ -1825,8 +2143,8 @@
           <w:iCs/>
         </w:rPr>
       </w:pPr>
-      <w:bookmarkStart w:id="19" w:name="OLE_LINK1"/>
-      <w:bookmarkStart w:id="20" w:name="OLE_LINK2"/>
+      <w:bookmarkStart w:id="20" w:name="OLE_LINK1"/>
+      <w:bookmarkStart w:id="21" w:name="OLE_LINK2"/>
       <w:r>
         <w:rPr>
           <w:rFonts w:ascii="Segoe UI" w:hAnsi="Segoe UI" w:cs="Segoe UI"/>
@@ -1938,10 +2256,10 @@
           <w:rFonts w:ascii="Segoe UI" w:hAnsi="Segoe UI" w:cs="Segoe UI"/>
         </w:rPr>
       </w:pPr>
-      <w:bookmarkStart w:id="21" w:name="_Toc413432005"/>
       <w:bookmarkStart w:id="22" w:name="_Toc494193648"/>
-      <w:bookmarkEnd w:id="19"/>
+      <w:bookmarkStart w:id="23" w:name="_Toc413877044"/>
       <w:bookmarkEnd w:id="20"/>
+      <w:bookmarkEnd w:id="21"/>
       <w:r>
         <w:rPr>
           <w:rFonts w:ascii="Segoe UI" w:hAnsi="Segoe UI" w:cs="Segoe UI"/>
@@ -1960,7 +2278,7 @@
         </w:rPr>
         <w:t>Specification</w:t>
       </w:r>
-      <w:bookmarkEnd w:id="21"/>
+      <w:bookmarkEnd w:id="23"/>
     </w:p>
     <w:p>
       <w:pPr>
@@ -1996,14 +2314,14 @@
           <w:rFonts w:ascii="Segoe UI" w:hAnsi="Segoe UI" w:cs="Segoe UI"/>
         </w:rPr>
       </w:pPr>
-      <w:bookmarkStart w:id="23" w:name="_Toc413432006"/>
+      <w:bookmarkStart w:id="24" w:name="_Toc413877045"/>
       <w:r>
         <w:rPr>
           <w:rFonts w:ascii="Segoe UI" w:hAnsi="Segoe UI" w:cs="Segoe UI"/>
         </w:rPr>
         <w:t>Scope</w:t>
       </w:r>
-      <w:bookmarkEnd w:id="23"/>
+      <w:bookmarkEnd w:id="24"/>
     </w:p>
     <w:p>
       <w:pPr>
@@ -2077,14 +2395,14 @@
           <w:rFonts w:ascii="Segoe UI" w:hAnsi="Segoe UI" w:cs="Segoe UI"/>
         </w:rPr>
       </w:pPr>
-      <w:bookmarkStart w:id="24" w:name="_Toc413432007"/>
+      <w:bookmarkStart w:id="25" w:name="_Toc413877046"/>
       <w:r>
         <w:rPr>
           <w:rFonts w:ascii="Segoe UI" w:hAnsi="Segoe UI" w:cs="Segoe UI"/>
         </w:rPr>
         <w:t>References</w:t>
       </w:r>
-      <w:bookmarkEnd w:id="24"/>
+      <w:bookmarkEnd w:id="25"/>
     </w:p>
     <w:p>
       <w:pPr>
@@ -2360,7 +2678,7 @@
           <w:rFonts w:ascii="Segoe UI" w:hAnsi="Segoe UI" w:cs="Segoe UI"/>
         </w:rPr>
       </w:pPr>
-      <w:bookmarkStart w:id="25" w:name="_Toc413432008"/>
+      <w:bookmarkStart w:id="26" w:name="_Toc413877047"/>
       <w:r>
         <w:rPr>
           <w:rFonts w:ascii="Segoe UI" w:hAnsi="Segoe UI" w:cs="Segoe UI"/>
@@ -2373,7 +2691,7 @@
         </w:rPr>
         <w:t xml:space="preserve"> of Test Case Document</w:t>
       </w:r>
-      <w:bookmarkEnd w:id="25"/>
+      <w:bookmarkEnd w:id="26"/>
     </w:p>
     <w:p>
       <w:pPr>
@@ -2435,7 +2753,6 @@
       </w:pPr>
     </w:p>
     <w:bookmarkEnd w:id="1"/>
-    <w:bookmarkEnd w:id="5"/>
     <w:bookmarkEnd w:id="6"/>
     <w:bookmarkEnd w:id="7"/>
     <w:bookmarkEnd w:id="8"/>
@@ -2444,6 +2761,7 @@
     <w:bookmarkEnd w:id="11"/>
     <w:bookmarkEnd w:id="12"/>
     <w:bookmarkEnd w:id="13"/>
+    <w:bookmarkEnd w:id="14"/>
     <w:bookmarkEnd w:id="22"/>
     <w:p>
       <w:pPr>
@@ -2464,95 +2782,128 @@
           <w:rFonts w:ascii="Segoe UI" w:hAnsi="Segoe UI" w:cs="Segoe UI"/>
         </w:rPr>
       </w:pPr>
-      <w:bookmarkStart w:id="26" w:name="_Toc413432009"/>
-      <w:r>
-        <w:rPr>
-          <w:rFonts w:ascii="Segoe UI" w:hAnsi="Segoe UI" w:cs="Segoe UI"/>
-        </w:rPr>
-        <w:lastRenderedPageBreak/>
-        <w:t>Test cases</w:t>
-      </w:r>
-      <w:r>
-        <w:rPr>
-          <w:rFonts w:ascii="Segoe UI" w:hAnsi="Segoe UI" w:cs="Segoe UI"/>
-        </w:rPr>
-        <w:t xml:space="preserve"> (External excel file)</w:t>
+      <w:hyperlink r:id="rId7" w:history="1">
+        <w:bookmarkStart w:id="27" w:name="_Toc413877048"/>
+        <w:r>
+          <w:rPr>
+            <w:rStyle w:val="Hyperlink"/>
+            <w:rFonts w:ascii="Segoe UI" w:hAnsi="Segoe UI" w:cs="Segoe UI"/>
+          </w:rPr>
+          <w:t>Test cases</w:t>
+        </w:r>
+        <w:r>
+          <w:rPr>
+            <w:rStyle w:val="Hyperlink"/>
+            <w:rFonts w:ascii="Segoe UI" w:hAnsi="Segoe UI" w:cs="Segoe UI"/>
+          </w:rPr>
+          <w:t xml:space="preserve"> (External excel file)</w:t>
+        </w:r>
+        <w:bookmarkEnd w:id="27"/>
+      </w:hyperlink>
+    </w:p>
+    <w:p>
+      <w:pPr>
+        <w:pStyle w:val="BodyText"/>
+        <w:rPr>
+          <w:rFonts w:ascii="Segoe UI" w:hAnsi="Segoe UI" w:cs="Segoe UI"/>
+        </w:rPr>
+      </w:pPr>
+      <w:r>
+        <w:rPr>
+          <w:rFonts w:ascii="Segoe UI" w:hAnsi="Segoe UI" w:cs="Segoe UI"/>
+        </w:rPr>
+        <w:t>The following test cases, are located in the Test Cases External Excel File. To view the said excel file, users / testers may follow the link presented in the</w:t>
+      </w:r>
+      <w:r>
+        <w:rPr>
+          <w:rFonts w:ascii="Segoe UI" w:hAnsi="Segoe UI" w:cs="Segoe UI"/>
+        </w:rPr>
+        <w:t xml:space="preserve"> title of the section</w:t>
+      </w:r>
+      <w:r>
+        <w:rPr>
+          <w:rFonts w:ascii="Segoe UI" w:hAnsi="Segoe UI" w:cs="Segoe UI"/>
+        </w:rPr>
+        <w:t xml:space="preserve"> or locate the file named ALS – Test Cases.xls.</w:t>
       </w:r>
     </w:p>
     <w:p>
       <w:pPr>
         <w:pStyle w:val="Heading2"/>
       </w:pPr>
-      <w:r>
-        <w:t>Functional test cases for</w:t>
-      </w:r>
-      <w:bookmarkEnd w:id="26"/>
-      <w:r>
-        <w:t xml:space="preserve"> </w:t>
-      </w:r>
-      <w:r>
-        <w:t xml:space="preserve">USE CASE: </w:t>
+      <w:bookmarkStart w:id="28" w:name="_Toc413877049"/>
+      <w:r>
+        <w:t xml:space="preserve">Functional test cases for USE CASE: </w:t>
       </w:r>
       <w:r>
         <w:t>Security of User Registration and Login (Registration and Login)</w:t>
       </w:r>
+      <w:bookmarkEnd w:id="28"/>
     </w:p>
     <w:p>
       <w:pPr>
         <w:pStyle w:val="Heading2"/>
       </w:pPr>
+      <w:bookmarkStart w:id="29" w:name="_Toc413877050"/>
       <w:r>
         <w:t xml:space="preserve">FUNCTIONAL TEST CASES FOR USE CASE: </w:t>
       </w:r>
       <w:r>
         <w:t>Correctness and legitimacy of event display (Calendar view)</w:t>
       </w:r>
+      <w:bookmarkEnd w:id="29"/>
     </w:p>
     <w:p>
       <w:pPr>
         <w:pStyle w:val="Heading2"/>
       </w:pPr>
+      <w:bookmarkStart w:id="30" w:name="_Toc413877051"/>
       <w:r>
         <w:t xml:space="preserve">FUNCTIONAL TEST CASES FOR USE CASE: </w:t>
       </w:r>
       <w:r>
         <w:t>Completeness of events being displayed (Reading view)</w:t>
       </w:r>
+      <w:bookmarkEnd w:id="30"/>
     </w:p>
     <w:p>
       <w:pPr>
         <w:pStyle w:val="Heading2"/>
       </w:pPr>
+      <w:bookmarkStart w:id="31" w:name="_Toc413877052"/>
       <w:r>
         <w:t xml:space="preserve">FUNCTIONAL TEST CASES FOR USE CASE: </w:t>
       </w:r>
       <w:r>
         <w:t>Readability of calendar events (Event view)</w:t>
       </w:r>
+      <w:bookmarkEnd w:id="31"/>
     </w:p>
     <w:p>
       <w:pPr>
         <w:pStyle w:val="Heading2"/>
       </w:pPr>
+      <w:bookmarkStart w:id="32" w:name="_Toc413877053"/>
       <w:r>
         <w:t xml:space="preserve">FUNCTIONAL TEST CASES FOR USE CASE: </w:t>
       </w:r>
       <w:r>
         <w:t>Usability of calendar links (Link Redirection)</w:t>
       </w:r>
+      <w:bookmarkEnd w:id="32"/>
     </w:p>
     <w:p>
       <w:pPr>
         <w:pStyle w:val="Heading2"/>
       </w:pPr>
+      <w:bookmarkStart w:id="33" w:name="_Toc413877054"/>
       <w:r>
         <w:t xml:space="preserve">FUNCTIONAL TEST CASES FOR USE CASE: </w:t>
       </w:r>
       <w:r>
         <w:t>Dynamism of Administrator and User Privileges (CRUD)</w:t>
       </w:r>
-      <w:bookmarkStart w:id="27" w:name="_GoBack"/>
-      <w:bookmarkEnd w:id="27"/>
+      <w:bookmarkEnd w:id="33"/>
     </w:p>
     <w:p>
       <w:pPr>
@@ -2567,7 +2918,7 @@
         </w:rPr>
         <w:br w:type="page"/>
       </w:r>
-      <w:bookmarkStart w:id="28" w:name="_Toc413432011"/>
+      <w:bookmarkStart w:id="34" w:name="_Toc413877055"/>
       <w:r>
         <w:rPr>
           <w:rFonts w:ascii="Segoe UI" w:hAnsi="Segoe UI" w:cs="Segoe UI"/>
@@ -2575,7 +2926,7 @@
         <w:lastRenderedPageBreak/>
         <w:t>Appendix A: References</w:t>
       </w:r>
-      <w:bookmarkEnd w:id="28"/>
+      <w:bookmarkEnd w:id="34"/>
     </w:p>
     <w:p>
       <w:pPr>
@@ -2753,13 +3104,22 @@
                 <w:color w:val="0000FF"/>
               </w:rPr>
             </w:pPr>
-            <w:hyperlink r:id="rId7" w:anchor="git%2Fdocumentation%2Fquality" w:history="1">
+            <w:hyperlink r:id="rId8" w:anchor="git%2Fdocumentation%2Fquality" w:history="1">
+              <w:proofErr w:type="spellStart"/>
               <w:r>
                 <w:rPr>
                   <w:rStyle w:val="Hyperlink"/>
                   <w:rFonts w:ascii="Segoe UI" w:hAnsi="Segoe UI" w:cs="Segoe UI"/>
                 </w:rPr>
-                <w:t>Git Repository</w:t>
+                <w:t>Git</w:t>
+              </w:r>
+              <w:proofErr w:type="spellEnd"/>
+              <w:r>
+                <w:rPr>
+                  <w:rStyle w:val="Hyperlink"/>
+                  <w:rFonts w:ascii="Segoe UI" w:hAnsi="Segoe UI" w:cs="Segoe UI"/>
+                </w:rPr>
+                <w:t xml:space="preserve"> Repository</w:t>
               </w:r>
             </w:hyperlink>
             <w:r>
@@ -2775,11 +3135,19 @@
               </w:rPr>
               <w:t>(</w:t>
             </w:r>
+            <w:proofErr w:type="spellStart"/>
             <w:r>
               <w:rPr>
                 <w:rFonts w:ascii="Segoe UI" w:hAnsi="Segoe UI" w:cs="Segoe UI"/>
               </w:rPr>
-              <w:t xml:space="preserve">Git &gt; </w:t>
+              <w:t>Git</w:t>
+            </w:r>
+            <w:proofErr w:type="spellEnd"/>
+            <w:r>
+              <w:rPr>
+                <w:rFonts w:ascii="Segoe UI" w:hAnsi="Segoe UI" w:cs="Segoe UI"/>
+              </w:rPr>
+              <w:t xml:space="preserve"> &gt; </w:t>
             </w:r>
             <w:r>
               <w:rPr>
@@ -2855,7 +3223,7 @@
                 <w:color w:val="0000FF"/>
               </w:rPr>
             </w:pPr>
-            <w:hyperlink r:id="rId8" w:history="1">
+            <w:hyperlink r:id="rId9" w:history="1">
               <w:r>
                 <w:rPr>
                   <w:rStyle w:val="Hyperlink"/>
@@ -2937,530 +3305,8 @@
         <w:rPr>
           <w:rFonts w:ascii="Segoe UI" w:hAnsi="Segoe UI" w:cs="Segoe UI"/>
         </w:rPr>
-        <w:br w:type="page"/>
-      </w:r>
-      <w:bookmarkStart w:id="29" w:name="_Toc413432012"/>
-      <w:r>
-        <w:rPr>
-          <w:rFonts w:ascii="Segoe UI" w:hAnsi="Segoe UI" w:cs="Segoe UI"/>
-        </w:rPr>
-        <w:lastRenderedPageBreak/>
-        <w:t>Appendix B: Key Terms</w:t>
-      </w:r>
-      <w:bookmarkEnd w:id="29"/>
-    </w:p>
-    <w:p>
-      <w:pPr>
-        <w:pStyle w:val="BodyText"/>
-        <w:rPr>
-          <w:rFonts w:ascii="Segoe UI" w:hAnsi="Segoe UI" w:cs="Segoe UI"/>
-        </w:rPr>
-      </w:pPr>
-      <w:r>
-        <w:rPr>
-          <w:rFonts w:ascii="Segoe UI" w:hAnsi="Segoe UI" w:cs="Segoe UI"/>
-        </w:rPr>
-        <w:t>The following table provides definitions for terms relevant to this document.</w:t>
-      </w:r>
-    </w:p>
-    <w:tbl>
-      <w:tblPr>
-        <w:tblW w:w="8748" w:type="dxa"/>
-        <w:tblInd w:w="720" w:type="dxa"/>
-        <w:tblBorders>
-          <w:top w:val="single" w:sz="4" w:space="0" w:color="auto"/>
-          <w:left w:val="single" w:sz="4" w:space="0" w:color="auto"/>
-          <w:bottom w:val="single" w:sz="4" w:space="0" w:color="auto"/>
-          <w:right w:val="single" w:sz="4" w:space="0" w:color="auto"/>
-          <w:insideH w:val="single" w:sz="4" w:space="0" w:color="auto"/>
-          <w:insideV w:val="single" w:sz="4" w:space="0" w:color="auto"/>
-        </w:tblBorders>
-        <w:tblLayout w:type="fixed"/>
-        <w:tblLook w:val="01E0" w:firstRow="1" w:lastRow="1" w:firstColumn="1" w:lastColumn="1" w:noHBand="0" w:noVBand="0"/>
-      </w:tblPr>
-      <w:tblGrid>
-        <w:gridCol w:w="2628"/>
-        <w:gridCol w:w="6120"/>
-      </w:tblGrid>
-      <w:tr>
-        <w:tc>
-          <w:tcPr>
-            <w:tcW w:w="2628" w:type="dxa"/>
-            <w:shd w:val="clear" w:color="auto" w:fill="F3F3F3"/>
-          </w:tcPr>
-          <w:p>
-            <w:pPr>
-              <w:pStyle w:val="BodyText"/>
-              <w:ind w:left="0"/>
-              <w:rPr>
-                <w:rFonts w:ascii="Segoe UI" w:hAnsi="Segoe UI" w:cs="Segoe UI"/>
-                <w:b/>
-              </w:rPr>
-            </w:pPr>
-            <w:r>
-              <w:rPr>
-                <w:rFonts w:ascii="Segoe UI" w:hAnsi="Segoe UI" w:cs="Segoe UI"/>
-                <w:b/>
-              </w:rPr>
-              <w:t>Term</w:t>
-            </w:r>
-          </w:p>
-        </w:tc>
-        <w:tc>
-          <w:tcPr>
-            <w:tcW w:w="6120" w:type="dxa"/>
-            <w:shd w:val="clear" w:color="auto" w:fill="F3F3F3"/>
-          </w:tcPr>
-          <w:p>
-            <w:pPr>
-              <w:pStyle w:val="BodyText"/>
-              <w:ind w:left="0"/>
-              <w:rPr>
-                <w:rFonts w:ascii="Segoe UI" w:hAnsi="Segoe UI" w:cs="Segoe UI"/>
-                <w:b/>
-              </w:rPr>
-            </w:pPr>
-            <w:r>
-              <w:rPr>
-                <w:rFonts w:ascii="Segoe UI" w:hAnsi="Segoe UI" w:cs="Segoe UI"/>
-                <w:b/>
-              </w:rPr>
-              <w:t>Definition</w:t>
-            </w:r>
-          </w:p>
-        </w:tc>
-      </w:tr>
-      <w:tr>
-        <w:trPr>
-          <w:trHeight w:val="482"/>
-        </w:trPr>
-        <w:tc>
-          <w:tcPr>
-            <w:tcW w:w="2628" w:type="dxa"/>
-          </w:tcPr>
-          <w:p>
-            <w:pPr>
-              <w:pStyle w:val="ListParagraph"/>
-              <w:numPr>
-                <w:ilvl w:val="0"/>
-                <w:numId w:val="6"/>
-              </w:numPr>
-              <w:spacing w:line="276" w:lineRule="auto"/>
-              <w:rPr>
-                <w:sz w:val="24"/>
-                <w:szCs w:val="24"/>
-              </w:rPr>
-            </w:pPr>
-            <w:r>
-              <w:rPr>
-                <w:sz w:val="24"/>
-                <w:szCs w:val="24"/>
-              </w:rPr>
-              <w:t>Events</w:t>
-            </w:r>
-          </w:p>
-        </w:tc>
-        <w:tc>
-          <w:tcPr>
-            <w:tcW w:w="6120" w:type="dxa"/>
-          </w:tcPr>
-          <w:p>
-            <w:pPr>
-              <w:pStyle w:val="BodyText"/>
-              <w:ind w:left="0"/>
-              <w:jc w:val="left"/>
-              <w:rPr>
-                <w:rFonts w:ascii="Segoe UI" w:hAnsi="Segoe UI" w:cs="Segoe UI"/>
-                <w:color w:val="0000FF"/>
-              </w:rPr>
-            </w:pPr>
-          </w:p>
-        </w:tc>
-      </w:tr>
-      <w:tr>
-        <w:trPr>
-          <w:trHeight w:val="482"/>
-        </w:trPr>
-        <w:tc>
-          <w:tcPr>
-            <w:tcW w:w="2628" w:type="dxa"/>
-          </w:tcPr>
-          <w:p>
-            <w:pPr>
-              <w:pStyle w:val="ListParagraph"/>
-              <w:numPr>
-                <w:ilvl w:val="0"/>
-                <w:numId w:val="6"/>
-              </w:numPr>
-              <w:spacing w:line="276" w:lineRule="auto"/>
-              <w:rPr>
-                <w:sz w:val="24"/>
-                <w:szCs w:val="24"/>
-              </w:rPr>
-            </w:pPr>
-            <w:r>
-              <w:rPr>
-                <w:sz w:val="24"/>
-                <w:szCs w:val="24"/>
-              </w:rPr>
-              <w:t>Lectionary Cycles</w:t>
-            </w:r>
-          </w:p>
-        </w:tc>
-        <w:tc>
-          <w:tcPr>
-            <w:tcW w:w="6120" w:type="dxa"/>
-          </w:tcPr>
-          <w:p>
-            <w:pPr>
-              <w:pStyle w:val="BodyText"/>
-              <w:ind w:left="0"/>
-              <w:jc w:val="left"/>
-              <w:rPr>
-                <w:rFonts w:ascii="Segoe UI" w:hAnsi="Segoe UI" w:cs="Segoe UI"/>
-                <w:color w:val="0000FF"/>
-              </w:rPr>
-            </w:pPr>
-          </w:p>
-        </w:tc>
-      </w:tr>
-      <w:tr>
-        <w:trPr>
-          <w:trHeight w:val="482"/>
-        </w:trPr>
-        <w:tc>
-          <w:tcPr>
-            <w:tcW w:w="2628" w:type="dxa"/>
-          </w:tcPr>
-          <w:p>
-            <w:pPr>
-              <w:pStyle w:val="ListParagraph"/>
-              <w:numPr>
-                <w:ilvl w:val="0"/>
-                <w:numId w:val="6"/>
-              </w:numPr>
-              <w:spacing w:line="276" w:lineRule="auto"/>
-              <w:rPr>
-                <w:sz w:val="24"/>
-                <w:szCs w:val="24"/>
-              </w:rPr>
-            </w:pPr>
-            <w:r>
-              <w:rPr>
-                <w:sz w:val="24"/>
-                <w:szCs w:val="24"/>
-              </w:rPr>
-              <w:t>Memorials</w:t>
-            </w:r>
-          </w:p>
-        </w:tc>
-        <w:tc>
-          <w:tcPr>
-            <w:tcW w:w="6120" w:type="dxa"/>
-          </w:tcPr>
-          <w:p>
-            <w:pPr>
-              <w:pStyle w:val="BodyText"/>
-              <w:ind w:left="0"/>
-              <w:jc w:val="left"/>
-              <w:rPr>
-                <w:rFonts w:ascii="Segoe UI" w:hAnsi="Segoe UI" w:cs="Segoe UI"/>
-                <w:color w:val="0000FF"/>
-              </w:rPr>
-            </w:pPr>
-          </w:p>
-        </w:tc>
-      </w:tr>
-      <w:tr>
-        <w:trPr>
-          <w:trHeight w:val="482"/>
-        </w:trPr>
-        <w:tc>
-          <w:tcPr>
-            <w:tcW w:w="2628" w:type="dxa"/>
-          </w:tcPr>
-          <w:p>
-            <w:pPr>
-              <w:pStyle w:val="ListParagraph"/>
-              <w:numPr>
-                <w:ilvl w:val="0"/>
-                <w:numId w:val="6"/>
-              </w:numPr>
-              <w:spacing w:line="276" w:lineRule="auto"/>
-              <w:rPr>
-                <w:sz w:val="24"/>
-                <w:szCs w:val="24"/>
-              </w:rPr>
-            </w:pPr>
-            <w:r>
-              <w:rPr>
-                <w:sz w:val="24"/>
-                <w:szCs w:val="24"/>
-              </w:rPr>
-              <w:t>Movable Liturgical Feasts</w:t>
-            </w:r>
-          </w:p>
-        </w:tc>
-        <w:tc>
-          <w:tcPr>
-            <w:tcW w:w="6120" w:type="dxa"/>
-          </w:tcPr>
-          <w:p>
-            <w:pPr>
-              <w:pStyle w:val="BodyText"/>
-              <w:ind w:left="0"/>
-              <w:jc w:val="left"/>
-              <w:rPr>
-                <w:rFonts w:ascii="Segoe UI" w:hAnsi="Segoe UI" w:cs="Segoe UI"/>
-                <w:color w:val="0000FF"/>
-              </w:rPr>
-            </w:pPr>
-          </w:p>
-        </w:tc>
-      </w:tr>
-      <w:tr>
-        <w:trPr>
-          <w:trHeight w:val="482"/>
-        </w:trPr>
-        <w:tc>
-          <w:tcPr>
-            <w:tcW w:w="2628" w:type="dxa"/>
-          </w:tcPr>
-          <w:p>
-            <w:pPr>
-              <w:pStyle w:val="ListParagraph"/>
-              <w:numPr>
-                <w:ilvl w:val="0"/>
-                <w:numId w:val="6"/>
-              </w:numPr>
-              <w:spacing w:line="276" w:lineRule="auto"/>
-              <w:rPr>
-                <w:sz w:val="24"/>
-                <w:szCs w:val="24"/>
-              </w:rPr>
-            </w:pPr>
-            <w:r>
-              <w:rPr>
-                <w:sz w:val="24"/>
-                <w:szCs w:val="24"/>
-              </w:rPr>
-              <w:t>Reading Set</w:t>
-            </w:r>
-          </w:p>
-        </w:tc>
-        <w:tc>
-          <w:tcPr>
-            <w:tcW w:w="6120" w:type="dxa"/>
-          </w:tcPr>
-          <w:p>
-            <w:pPr>
-              <w:pStyle w:val="BodyText"/>
-              <w:ind w:left="0"/>
-              <w:jc w:val="left"/>
-              <w:rPr>
-                <w:rFonts w:ascii="Segoe UI" w:hAnsi="Segoe UI" w:cs="Segoe UI"/>
-                <w:color w:val="0000FF"/>
-              </w:rPr>
-            </w:pPr>
-          </w:p>
-        </w:tc>
-      </w:tr>
-      <w:tr>
-        <w:trPr>
-          <w:trHeight w:val="482"/>
-        </w:trPr>
-        <w:tc>
-          <w:tcPr>
-            <w:tcW w:w="2628" w:type="dxa"/>
-          </w:tcPr>
-          <w:p>
-            <w:pPr>
-              <w:pStyle w:val="ListParagraph"/>
-              <w:numPr>
-                <w:ilvl w:val="0"/>
-                <w:numId w:val="6"/>
-              </w:numPr>
-              <w:spacing w:line="276" w:lineRule="auto"/>
-              <w:rPr>
-                <w:sz w:val="24"/>
-                <w:szCs w:val="24"/>
-              </w:rPr>
-            </w:pPr>
-            <w:r>
-              <w:rPr>
-                <w:sz w:val="24"/>
-                <w:szCs w:val="24"/>
-              </w:rPr>
-              <w:t>Religious Events</w:t>
-            </w:r>
-          </w:p>
-        </w:tc>
-        <w:tc>
-          <w:tcPr>
-            <w:tcW w:w="6120" w:type="dxa"/>
-          </w:tcPr>
-          <w:p>
-            <w:pPr>
-              <w:pStyle w:val="BodyText"/>
-              <w:ind w:left="0"/>
-              <w:jc w:val="left"/>
-              <w:rPr>
-                <w:rFonts w:ascii="Segoe UI" w:hAnsi="Segoe UI" w:cs="Segoe UI"/>
-                <w:color w:val="0000FF"/>
-              </w:rPr>
-            </w:pPr>
-          </w:p>
-        </w:tc>
-      </w:tr>
-      <w:tr>
-        <w:trPr>
-          <w:trHeight w:val="482"/>
-        </w:trPr>
-        <w:tc>
-          <w:tcPr>
-            <w:tcW w:w="2628" w:type="dxa"/>
-          </w:tcPr>
-          <w:p>
-            <w:pPr>
-              <w:pStyle w:val="ListParagraph"/>
-              <w:numPr>
-                <w:ilvl w:val="0"/>
-                <w:numId w:val="6"/>
-              </w:numPr>
-              <w:spacing w:line="276" w:lineRule="auto"/>
-              <w:rPr>
-                <w:sz w:val="24"/>
-                <w:szCs w:val="24"/>
-              </w:rPr>
-            </w:pPr>
-            <w:r>
-              <w:rPr>
-                <w:sz w:val="24"/>
-                <w:szCs w:val="24"/>
-              </w:rPr>
-              <w:t>Solemnities</w:t>
-            </w:r>
-          </w:p>
-        </w:tc>
-        <w:tc>
-          <w:tcPr>
-            <w:tcW w:w="6120" w:type="dxa"/>
-          </w:tcPr>
-          <w:p>
-            <w:pPr>
-              <w:pStyle w:val="BodyText"/>
-              <w:ind w:left="0"/>
-              <w:jc w:val="left"/>
-              <w:rPr>
-                <w:rFonts w:ascii="Segoe UI" w:hAnsi="Segoe UI" w:cs="Segoe UI"/>
-                <w:color w:val="0000FF"/>
-              </w:rPr>
-            </w:pPr>
-          </w:p>
-        </w:tc>
-      </w:tr>
-      <w:tr>
-        <w:trPr>
-          <w:trHeight w:val="482"/>
-        </w:trPr>
-        <w:tc>
-          <w:tcPr>
-            <w:tcW w:w="2628" w:type="dxa"/>
-          </w:tcPr>
-          <w:p>
-            <w:pPr>
-              <w:pStyle w:val="ListParagraph"/>
-              <w:numPr>
-                <w:ilvl w:val="0"/>
-                <w:numId w:val="6"/>
-              </w:numPr>
-              <w:spacing w:line="276" w:lineRule="auto"/>
-              <w:rPr>
-                <w:sz w:val="24"/>
-                <w:szCs w:val="24"/>
-              </w:rPr>
-            </w:pPr>
-            <w:r>
-              <w:rPr>
-                <w:sz w:val="24"/>
-                <w:szCs w:val="24"/>
-              </w:rPr>
-              <w:t>Special Feasts</w:t>
-            </w:r>
-          </w:p>
-        </w:tc>
-        <w:tc>
-          <w:tcPr>
-            <w:tcW w:w="6120" w:type="dxa"/>
-          </w:tcPr>
-          <w:p>
-            <w:pPr>
-              <w:pStyle w:val="BodyText"/>
-              <w:ind w:left="0"/>
-              <w:jc w:val="left"/>
-              <w:rPr>
-                <w:rFonts w:ascii="Segoe UI" w:hAnsi="Segoe UI" w:cs="Segoe UI"/>
-                <w:color w:val="0000FF"/>
-              </w:rPr>
-            </w:pPr>
-          </w:p>
-        </w:tc>
-      </w:tr>
-      <w:tr>
-        <w:trPr>
-          <w:trHeight w:val="482"/>
-        </w:trPr>
-        <w:tc>
-          <w:tcPr>
-            <w:tcW w:w="2628" w:type="dxa"/>
-          </w:tcPr>
-          <w:p>
-            <w:pPr>
-              <w:pStyle w:val="ListParagraph"/>
-              <w:numPr>
-                <w:ilvl w:val="0"/>
-                <w:numId w:val="6"/>
-              </w:numPr>
-              <w:spacing w:line="276" w:lineRule="auto"/>
-              <w:rPr>
-                <w:sz w:val="24"/>
-                <w:szCs w:val="24"/>
-              </w:rPr>
-            </w:pPr>
-            <w:r>
-              <w:rPr>
-                <w:sz w:val="24"/>
-                <w:szCs w:val="24"/>
-              </w:rPr>
-              <w:t>Readings</w:t>
-            </w:r>
-          </w:p>
-        </w:tc>
-        <w:tc>
-          <w:tcPr>
-            <w:tcW w:w="6120" w:type="dxa"/>
-          </w:tcPr>
-          <w:p>
-            <w:pPr>
-              <w:pStyle w:val="BodyText"/>
-              <w:ind w:left="0"/>
-              <w:jc w:val="left"/>
-              <w:rPr>
-                <w:rFonts w:ascii="Segoe UI" w:hAnsi="Segoe UI" w:cs="Segoe UI"/>
-                <w:color w:val="0000FF"/>
-              </w:rPr>
-            </w:pPr>
-          </w:p>
-        </w:tc>
-      </w:tr>
-    </w:tbl>
-    <w:p>
-      <w:pPr>
-        <w:pStyle w:val="Appendix"/>
-        <w:rPr>
-          <w:rFonts w:ascii="Segoe UI" w:hAnsi="Segoe UI" w:cs="Segoe UI"/>
-        </w:rPr>
-      </w:pPr>
+        <w:t xml:space="preserve"> </w:t>
+      </w:r>
     </w:p>
     <w:p>
       <w:pPr>
@@ -3470,9 +3316,9 @@
       </w:pPr>
     </w:p>
     <w:sectPr>
-      <w:headerReference w:type="default" r:id="rId9"/>
-      <w:footerReference w:type="default" r:id="rId10"/>
-      <w:footerReference w:type="first" r:id="rId11"/>
+      <w:headerReference w:type="default" r:id="rId10"/>
+      <w:footerReference w:type="default" r:id="rId11"/>
+      <w:footerReference w:type="first" r:id="rId12"/>
       <w:pgSz w:w="12240" w:h="15840" w:code="1"/>
       <w:pgMar w:top="979" w:right="1440" w:bottom="648" w:left="1440" w:header="720" w:footer="720" w:gutter="432"/>
       <w:cols w:space="720"/>
@@ -3585,7 +3431,7 @@
         <w:sz w:val="18"/>
         <w:szCs w:val="18"/>
       </w:rPr>
-      <w:t>7</w:t>
+      <w:t>6</w:t>
     </w:r>
     <w:r>
       <w:rPr>
@@ -3640,7 +3486,7 @@
         <w:sz w:val="18"/>
         <w:szCs w:val="18"/>
       </w:rPr>
-      <w:t>7</w:t>
+      <w:t>6</w:t>
     </w:r>
     <w:r>
       <w:rPr>

</xml_diff>

<commit_message>
Added folder for Dynamic Testing Requirements, updated Test Case Document, and removed temp file~
</commit_message>
<xml_diff>
--- a/documentation/quality/ALS - Test Case Document.docx
+++ b/documentation/quality/ALS - Test Case Document.docx
@@ -154,7 +154,14 @@
           <w:rFonts w:ascii="Segoe UI" w:hAnsi="Segoe UI" w:cs="Segoe UI"/>
           <w:color w:val="0000FF"/>
         </w:rPr>
-        <w:t>1.0</w:t>
+        <w:t>2</w:t>
+      </w:r>
+      <w:r>
+        <w:rPr>
+          <w:rFonts w:ascii="Segoe UI" w:hAnsi="Segoe UI" w:cs="Segoe UI"/>
+          <w:color w:val="0000FF"/>
+        </w:rPr>
+        <w:t>.0</w:t>
       </w:r>
     </w:p>
     <w:p>
@@ -170,7 +177,16 @@
           <w:rFonts w:ascii="Segoe UI" w:hAnsi="Segoe UI" w:cs="Segoe UI"/>
           <w:color w:val="0000FF"/>
         </w:rPr>
-        <w:t>03/06/2015</w:t>
+        <w:t>03/29</w:t>
+      </w:r>
+      <w:bookmarkStart w:id="2" w:name="_GoBack"/>
+      <w:bookmarkEnd w:id="2"/>
+      <w:r>
+        <w:rPr>
+          <w:rFonts w:ascii="Segoe UI" w:hAnsi="Segoe UI" w:cs="Segoe UI"/>
+          <w:color w:val="0000FF"/>
+        </w:rPr>
+        <w:t>/2015</w:t>
       </w:r>
     </w:p>
     <w:p>
@@ -738,8 +754,6 @@
               </w:rPr>
               <w:t>Test Case Update</w:t>
             </w:r>
-            <w:bookmarkStart w:id="2" w:name="_GoBack"/>
-            <w:bookmarkEnd w:id="2"/>
           </w:p>
         </w:tc>
       </w:tr>
@@ -2346,6 +2360,7 @@
           <w:rFonts w:ascii="Segoe UI" w:hAnsi="Segoe UI" w:cs="Segoe UI"/>
           <w:i w:val="0"/>
           <w:color w:val="auto"/>
+          <w:lang w:val="en-PH"/>
         </w:rPr>
       </w:pPr>
       <w:r>
@@ -2391,7 +2406,7 @@
           <w:color w:val="auto"/>
           <w:lang w:val="en-PH"/>
         </w:rPr>
-        <w:t xml:space="preserve"> various capabilities that users and </w:t>
+        <w:t xml:space="preserve"> various capabilities that </w:t>
       </w:r>
       <w:r>
         <w:rPr>
@@ -2402,6 +2417,14 @@
         </w:rPr>
         <w:t>administrators may perform.</w:t>
       </w:r>
+    </w:p>
+    <w:p>
+      <w:pPr>
+        <w:pStyle w:val="BodyText"/>
+        <w:rPr>
+          <w:lang w:val="en-PH"/>
+        </w:rPr>
+      </w:pPr>
     </w:p>
     <w:p>
       <w:pPr>

</xml_diff>